<commit_message>
Add Zenodo DOI to manuscript
</commit_message>
<xml_diff>
--- a/Woodman_etal_CS-PHOC_endnote.docx
+++ b/Woodman_etal_CS-PHOC_endnote.docx
@@ -343,12 +343,7 @@
         <w:t>Cape Shirreff Phocid Census (CS-PHOC)</w:t>
       </w:r>
       <w:r>
-        <w:t xml:space="preserve"> datas</w:t>
-      </w:r>
-      <w:bookmarkStart w:id="0" w:name="_GoBack"/>
-      <w:bookmarkEnd w:id="0"/>
-      <w:r>
-        <w:t>et:</w:t>
+        <w:t xml:space="preserve"> dataset:</w:t>
       </w:r>
       <w:r>
         <w:t xml:space="preserve"> </w:t>
@@ -5501,7 +5496,12 @@
         <w:t xml:space="preserve">available </w:t>
       </w:r>
       <w:r>
-        <w:t>start and end time</w:t>
+        <w:t>start an</w:t>
+      </w:r>
+      <w:bookmarkStart w:id="0" w:name="_GoBack"/>
+      <w:bookmarkEnd w:id="0"/>
+      <w:r>
+        <w:t>d end time</w:t>
       </w:r>
       <w:r>
         <w:t xml:space="preserve"> information</w:t>
@@ -5575,7 +5575,18 @@
         </w:r>
       </w:hyperlink>
       <w:r>
-        <w:t>.</w:t>
+        <w:t xml:space="preserve"> (</w:t>
+      </w:r>
+      <w:hyperlink r:id="rId14" w:history="1">
+        <w:r>
+          <w:rPr>
+            <w:rStyle w:val="Hyperlink"/>
+          </w:rPr>
+          <w:t>https://zenodo.org/record/8395877</w:t>
+        </w:r>
+      </w:hyperlink>
+      <w:r>
+        <w:t xml:space="preserve">). </w:t>
       </w:r>
     </w:p>
     <w:p/>
@@ -6674,7 +6685,7 @@
       <w:r>
         <w:t>, 853, doi:</w:t>
       </w:r>
-      <w:hyperlink r:id="rId14" w:history="1">
+      <w:hyperlink r:id="rId15" w:history="1">
         <w:r>
           <w:rPr>
             <w:rStyle w:val="Hyperlink"/>
@@ -7137,7 +7148,7 @@
       <w:r>
         <w:t>, 72-84, doi:</w:t>
       </w:r>
-      <w:hyperlink r:id="rId15" w:history="1">
+      <w:hyperlink r:id="rId16" w:history="1">
         <w:r>
           <w:rPr>
             <w:rStyle w:val="Hyperlink"/>
@@ -7230,7 +7241,7 @@
       <w:r>
         <w:t>, 98-107, doi:</w:t>
       </w:r>
-      <w:hyperlink r:id="rId16" w:history="1">
+      <w:hyperlink r:id="rId17" w:history="1">
         <w:r>
           <w:rPr>
             <w:rStyle w:val="Hyperlink"/>
@@ -7781,7 +7792,7 @@
       </w:r>
     </w:p>
     <w:sectPr>
-      <w:footerReference w:type="default" r:id="rId17"/>
+      <w:footerReference w:type="default" r:id="rId18"/>
       <w:pgSz w:w="11906" w:h="16838"/>
       <w:pgMar w:top="1361" w:right="1786" w:bottom="1361" w:left="1786" w:header="709" w:footer="709" w:gutter="0"/>
       <w:lnNumType w:countBy="1" w:restart="continuous"/>
@@ -8686,6 +8697,7 @@
   <w:style w:type="character" w:default="1" w:styleId="DefaultParagraphFont">
     <w:name w:val="Default Paragraph Font"/>
     <w:uiPriority w:val="1"/>
+    <w:semiHidden/>
     <w:unhideWhenUsed/>
   </w:style>
   <w:style w:type="table" w:default="1" w:styleId="TableNormal">
@@ -9300,7 +9312,7 @@
 </file>
 
 <file path=customXml/itemProps1.xml><?xml version="1.0" encoding="utf-8"?>
-<ds:datastoreItem xmlns:ds="http://schemas.openxmlformats.org/officeDocument/2006/customXml" ds:itemID="{C9DA8558-CFAF-4372-887C-14252AB18928}">
+<ds:datastoreItem xmlns:ds="http://schemas.openxmlformats.org/officeDocument/2006/customXml" ds:itemID="{87361211-37F2-4FBE-824D-9F1E2CBFE46A}">
   <ds:schemaRefs>
     <ds:schemaRef ds:uri="http://schemas.openxmlformats.org/officeDocument/2006/bibliography"/>
   </ds:schemaRefs>

</xml_diff>